<commit_message>
New issues added, Contact us design changes and button event
</commit_message>
<xml_diff>
--- a/Issues/Issue List.docx
+++ b/Issues/Issue List.docx
@@ -160,7 +160,6 @@
                 <w:szCs w:val="20"/>
               </w:rPr>
             </w:pPr>
-            <w:proofErr w:type="spellStart"/>
             <w:r>
               <w:rPr>
                 <w:sz w:val="20"/>
@@ -175,7 +174,6 @@
               </w:rPr>
               <w:t>acreator</w:t>
             </w:r>
-            <w:proofErr w:type="spellEnd"/>
           </w:p>
         </w:tc>
         <w:tc>
@@ -387,7 +385,6 @@
         </w:rPr>
         <w:t xml:space="preserve">username: </w:t>
       </w:r>
-      <w:proofErr w:type="spellStart"/>
       <w:r>
         <w:rPr>
           <w:b/>
@@ -397,7 +394,6 @@
         </w:rPr>
         <w:t>sacreator</w:t>
       </w:r>
-      <w:proofErr w:type="spellEnd"/>
     </w:p>
     <w:p>
       <w:pPr>
@@ -452,95 +448,646 @@
           <w:sz w:val="16"/>
           <w:szCs w:val="16"/>
         </w:rPr>
-        <w:t>{"username":"sacreator","salutation":"Mr","gender":"Male","firstName":"Buyer","middleName":"t","lastName":"Creator","position":"agency creator","email":"saCreator@mailinator.com","organizationName":"001 SOLIGHT AGENCY","landlineNumber":null,"country":"Philippines","region":"NATIONAL CAPITAL REGION (NCR)","</w:t>
-      </w:r>
-      <w:proofErr w:type="spellStart"/>
-      <w:r>
+        <w:t>{"username":"sacreator","salutation":"Mr","gender":"Male","firstName":"Buyer","middleName":"t","lastName":"Creator","position":"agency creator","email":"saCreator@mailinator.com","organizationName":"001 SOLIGHT AGENCY","landlineNumber":null,"country":"Philippines","region":"NATIONAL CAPITAL REGION (NCR)","state":"CITY OF MANILA","city":"SANTA ANA","streetAddress":"Pureza St. Santa Ana Manila","zipCode":"1020"}</w:t>
+      </w:r>
+    </w:p>
+    <w:p>
+      <w:pPr>
+        <w:pStyle w:val="ListParagraph"/>
         <w:rPr>
           <w:sz w:val="16"/>
           <w:szCs w:val="16"/>
         </w:rPr>
-        <w:t>state":"CITY</w:t>
-      </w:r>
-      <w:proofErr w:type="spellEnd"/>
+      </w:pPr>
+    </w:p>
+    <w:p>
+      <w:pPr>
+        <w:pStyle w:val="ListParagraph"/>
+      </w:pPr>
+      <w:r>
+        <w:t>In profile screen</w:t>
+      </w:r>
+      <w:r>
+        <w:t xml:space="preserve"> only those node and value need to shown but now it’s showing to many other node which not received in the response.</w:t>
+      </w:r>
+    </w:p>
+    <w:p>
+      <w:pPr>
+        <w:pStyle w:val="ListParagraph"/>
+        <w:numPr>
+          <w:ilvl w:val="0"/>
+          <w:numId w:val="1"/>
+        </w:numPr>
+      </w:pPr>
+      <w:r>
+        <w:t>Term and condition</w:t>
+      </w:r>
+    </w:p>
+    <w:p>
+      <w:pPr>
+        <w:ind w:left="720"/>
+      </w:pPr>
+      <w:r>
+        <w:t xml:space="preserve">URL: </w:t>
+      </w:r>
+      <w:hyperlink r:id="rId6" w:history="1">
+        <w:r>
+          <w:rPr>
+            <w:rStyle w:val="Hyperlink"/>
+          </w:rPr>
+          <w:t>https://mgeps-uat.philgeps.gov.ph/api/BuyerUsers/termsCondition</w:t>
+        </w:r>
+      </w:hyperlink>
+    </w:p>
+    <w:p>
+      <w:pPr>
+        <w:ind w:left="720"/>
+      </w:pPr>
+      <w:r>
+        <w:t xml:space="preserve">Response: </w:t>
+      </w:r>
+      <w:r>
+        <w:t>{"termsCondition":"Terms and condition for Agency User"}</w:t>
+      </w:r>
+    </w:p>
+    <w:p>
+      <w:pPr>
+        <w:ind w:left="720"/>
+      </w:pPr>
+      <w:r>
+        <w:t>We have to show the response we getting from above API call. Now it’s showing static data.</w:t>
+      </w:r>
+    </w:p>
+    <w:p>
+      <w:pPr>
+        <w:pStyle w:val="ListParagraph"/>
+        <w:numPr>
+          <w:ilvl w:val="0"/>
+          <w:numId w:val="1"/>
+        </w:numPr>
+      </w:pPr>
+      <w:r>
+        <w:t>On detail page while loading data from API show the loading progress bar.</w:t>
+      </w:r>
+    </w:p>
+    <w:p>
+      <w:pPr>
+        <w:pStyle w:val="ListParagraph"/>
+        <w:numPr>
+          <w:ilvl w:val="0"/>
+          <w:numId w:val="1"/>
+        </w:numPr>
+      </w:pPr>
       <w:r>
         <w:rPr>
-          <w:sz w:val="16"/>
-          <w:szCs w:val="16"/>
+          <w:noProof/>
         </w:rPr>
-        <w:t xml:space="preserve"> OF </w:t>
-      </w:r>
-      <w:proofErr w:type="spellStart"/>
+        <w:drawing>
+          <wp:anchor distT="0" distB="0" distL="114300" distR="114300" simplePos="0" relativeHeight="251659264" behindDoc="0" locked="0" layoutInCell="1" allowOverlap="1" wp14:anchorId="13F403D2" wp14:editId="07F5BCB2">
+            <wp:simplePos x="0" y="0"/>
+            <wp:positionH relativeFrom="column">
+              <wp:posOffset>1282700</wp:posOffset>
+            </wp:positionH>
+            <wp:positionV relativeFrom="paragraph">
+              <wp:posOffset>259715</wp:posOffset>
+            </wp:positionV>
+            <wp:extent cx="1390650" cy="2470150"/>
+            <wp:effectExtent l="0" t="0" r="0" b="6350"/>
+            <wp:wrapTopAndBottom/>
+            <wp:docPr id="1" name="Picture 1"/>
+            <wp:cNvGraphicFramePr>
+              <a:graphicFrameLocks xmlns:a="http://schemas.openxmlformats.org/drawingml/2006/main" noChangeAspect="1"/>
+            </wp:cNvGraphicFramePr>
+            <a:graphic xmlns:a="http://schemas.openxmlformats.org/drawingml/2006/main">
+              <a:graphicData uri="http://schemas.openxmlformats.org/drawingml/2006/picture">
+                <pic:pic xmlns:pic="http://schemas.openxmlformats.org/drawingml/2006/picture">
+                  <pic:nvPicPr>
+                    <pic:cNvPr id="0" name="Picture 1"/>
+                    <pic:cNvPicPr>
+                      <a:picLocks noChangeAspect="1" noChangeArrowheads="1"/>
+                    </pic:cNvPicPr>
+                  </pic:nvPicPr>
+                  <pic:blipFill>
+                    <a:blip r:embed="rId7" cstate="print">
+                      <a:extLst>
+                        <a:ext uri="{28A0092B-C50C-407E-A947-70E740481C1C}">
+                          <a14:useLocalDpi xmlns:a14="http://schemas.microsoft.com/office/drawing/2010/main" val="0"/>
+                        </a:ext>
+                      </a:extLst>
+                    </a:blip>
+                    <a:srcRect/>
+                    <a:stretch>
+                      <a:fillRect/>
+                    </a:stretch>
+                  </pic:blipFill>
+                  <pic:spPr bwMode="auto">
+                    <a:xfrm>
+                      <a:off x="0" y="0"/>
+                      <a:ext cx="1390650" cy="2470150"/>
+                    </a:xfrm>
+                    <a:prstGeom prst="rect">
+                      <a:avLst/>
+                    </a:prstGeom>
+                    <a:noFill/>
+                    <a:ln>
+                      <a:noFill/>
+                    </a:ln>
+                  </pic:spPr>
+                </pic:pic>
+              </a:graphicData>
+            </a:graphic>
+            <wp14:sizeRelH relativeFrom="margin">
+              <wp14:pctWidth>0</wp14:pctWidth>
+            </wp14:sizeRelH>
+            <wp14:sizeRelV relativeFrom="margin">
+              <wp14:pctHeight>0</wp14:pctHeight>
+            </wp14:sizeRelV>
+          </wp:anchor>
+        </w:drawing>
+      </w:r>
+      <w:r>
+        <w:t>View Details was override on footer page. Check the screenshot</w:t>
+      </w:r>
+    </w:p>
+    <w:p>
+      <w:r>
+        <w:br w:type="page"/>
+      </w:r>
+    </w:p>
+    <w:p>
+      <w:pPr>
+        <w:pStyle w:val="ListParagraph"/>
+      </w:pPr>
+    </w:p>
+    <w:p>
+      <w:pPr>
+        <w:pStyle w:val="ListParagraph"/>
+        <w:numPr>
+          <w:ilvl w:val="0"/>
+          <w:numId w:val="1"/>
+        </w:numPr>
+      </w:pPr>
+      <w:r>
+        <w:t>On setting menu click some additional space showing below the setting name.</w:t>
+      </w:r>
+    </w:p>
+    <w:p>
+      <w:pPr>
+        <w:pStyle w:val="ListParagraph"/>
+      </w:pPr>
       <w:r>
         <w:rPr>
-          <w:sz w:val="16"/>
-          <w:szCs w:val="16"/>
+          <w:noProof/>
         </w:rPr>
-        <w:t>MANILA","city":"SANTA</w:t>
-      </w:r>
-      <w:proofErr w:type="spellEnd"/>
+        <w:drawing>
+          <wp:inline distT="0" distB="0" distL="0" distR="0" wp14:anchorId="2D2B8F4F" wp14:editId="4B35F462">
+            <wp:extent cx="1746250" cy="1276350"/>
+            <wp:effectExtent l="0" t="0" r="6350" b="0"/>
+            <wp:docPr id="2" name="Picture 2"/>
+            <wp:cNvGraphicFramePr>
+              <a:graphicFrameLocks xmlns:a="http://schemas.openxmlformats.org/drawingml/2006/main" noChangeAspect="1"/>
+            </wp:cNvGraphicFramePr>
+            <a:graphic xmlns:a="http://schemas.openxmlformats.org/drawingml/2006/main">
+              <a:graphicData uri="http://schemas.openxmlformats.org/drawingml/2006/picture">
+                <pic:pic xmlns:pic="http://schemas.openxmlformats.org/drawingml/2006/picture">
+                  <pic:nvPicPr>
+                    <pic:cNvPr id="1" name=""/>
+                    <pic:cNvPicPr/>
+                  </pic:nvPicPr>
+                  <pic:blipFill>
+                    <a:blip r:embed="rId8"/>
+                    <a:stretch>
+                      <a:fillRect/>
+                    </a:stretch>
+                  </pic:blipFill>
+                  <pic:spPr>
+                    <a:xfrm>
+                      <a:off x="0" y="0"/>
+                      <a:ext cx="1746250" cy="1276350"/>
+                    </a:xfrm>
+                    <a:prstGeom prst="rect">
+                      <a:avLst/>
+                    </a:prstGeom>
+                  </pic:spPr>
+                </pic:pic>
+              </a:graphicData>
+            </a:graphic>
+          </wp:inline>
+        </w:drawing>
+      </w:r>
+    </w:p>
+    <w:p>
+      <w:pPr>
+        <w:pStyle w:val="ListParagraph"/>
+      </w:pPr>
+    </w:p>
+    <w:p>
+      <w:pPr>
+        <w:pStyle w:val="ListParagraph"/>
+        <w:numPr>
+          <w:ilvl w:val="0"/>
+          <w:numId w:val="1"/>
+        </w:numPr>
+      </w:pPr>
+      <w:r>
+        <w:t>Setting page header design is not matching with Dashboard or other design.</w:t>
+      </w:r>
+    </w:p>
+    <w:p>
+      <w:pPr>
+        <w:pStyle w:val="ListParagraph"/>
+      </w:pPr>
       <w:r>
         <w:rPr>
-          <w:sz w:val="16"/>
-          <w:szCs w:val="16"/>
+          <w:noProof/>
         </w:rPr>
-        <w:t xml:space="preserve"> ANA","</w:t>
-      </w:r>
-      <w:proofErr w:type="spellStart"/>
+        <w:drawing>
+          <wp:inline distT="0" distB="0" distL="0" distR="0" wp14:anchorId="11F48ADC" wp14:editId="4C63B0B5">
+            <wp:extent cx="2072256" cy="1352550"/>
+            <wp:effectExtent l="0" t="0" r="4445" b="0"/>
+            <wp:docPr id="3" name="Picture 3"/>
+            <wp:cNvGraphicFramePr>
+              <a:graphicFrameLocks xmlns:a="http://schemas.openxmlformats.org/drawingml/2006/main" noChangeAspect="1"/>
+            </wp:cNvGraphicFramePr>
+            <a:graphic xmlns:a="http://schemas.openxmlformats.org/drawingml/2006/main">
+              <a:graphicData uri="http://schemas.openxmlformats.org/drawingml/2006/picture">
+                <pic:pic xmlns:pic="http://schemas.openxmlformats.org/drawingml/2006/picture">
+                  <pic:nvPicPr>
+                    <pic:cNvPr id="1" name=""/>
+                    <pic:cNvPicPr/>
+                  </pic:nvPicPr>
+                  <pic:blipFill>
+                    <a:blip r:embed="rId9"/>
+                    <a:stretch>
+                      <a:fillRect/>
+                    </a:stretch>
+                  </pic:blipFill>
+                  <pic:spPr>
+                    <a:xfrm>
+                      <a:off x="0" y="0"/>
+                      <a:ext cx="2078250" cy="1356462"/>
+                    </a:xfrm>
+                    <a:prstGeom prst="rect">
+                      <a:avLst/>
+                    </a:prstGeom>
+                  </pic:spPr>
+                </pic:pic>
+              </a:graphicData>
+            </a:graphic>
+          </wp:inline>
+        </w:drawing>
+      </w:r>
+    </w:p>
+    <w:p>
+      <w:pPr>
+        <w:pStyle w:val="ListParagraph"/>
+      </w:pPr>
+    </w:p>
+    <w:p>
+      <w:pPr>
+        <w:pStyle w:val="ListParagraph"/>
+        <w:numPr>
+          <w:ilvl w:val="0"/>
+          <w:numId w:val="1"/>
+        </w:numPr>
+      </w:pPr>
+      <w:r>
+        <w:t>If possible then click on mute notification show this details in the popup screen or change the design as show the frame to fill it rich.</w:t>
+      </w:r>
+    </w:p>
+    <w:p>
+      <w:pPr>
+        <w:pStyle w:val="ListParagraph"/>
+        <w:numPr>
+          <w:ilvl w:val="0"/>
+          <w:numId w:val="1"/>
+        </w:numPr>
+      </w:pPr>
+      <w:r>
+        <w:t>My Organization Profile page showing loading screen but that should be show in side the content area. Please do this for all other places as well if not considered.</w:t>
+      </w:r>
+    </w:p>
+    <w:p>
+      <w:pPr>
+        <w:pStyle w:val="ListParagraph"/>
+      </w:pPr>
       <w:r>
         <w:rPr>
-          <w:sz w:val="16"/>
-          <w:szCs w:val="16"/>
+          <w:noProof/>
         </w:rPr>
-        <w:t>streetAddress</w:t>
-      </w:r>
-      <w:proofErr w:type="spellEnd"/>
-      <w:r>
-        <w:rPr>
-          <w:sz w:val="16"/>
-          <w:szCs w:val="16"/>
-        </w:rPr>
-        <w:t>":"</w:t>
-      </w:r>
-      <w:proofErr w:type="spellStart"/>
-      <w:r>
-        <w:rPr>
-          <w:sz w:val="16"/>
-          <w:szCs w:val="16"/>
-        </w:rPr>
-        <w:t>Pureza</w:t>
-      </w:r>
-      <w:proofErr w:type="spellEnd"/>
-      <w:r>
-        <w:rPr>
-          <w:sz w:val="16"/>
-          <w:szCs w:val="16"/>
-        </w:rPr>
-        <w:t xml:space="preserve"> St. Santa Ana Manila","zipCode":"1020"}</w:t>
-      </w:r>
-    </w:p>
-    <w:p>
-      <w:pPr>
-        <w:pStyle w:val="ListParagraph"/>
-        <w:rPr>
-          <w:sz w:val="16"/>
-          <w:szCs w:val="16"/>
-        </w:rPr>
-      </w:pPr>
-    </w:p>
-    <w:p>
-      <w:pPr>
-        <w:pStyle w:val="ListParagraph"/>
-        <w:rPr>
-          <w:sz w:val="28"/>
-          <w:szCs w:val="28"/>
-        </w:rPr>
-      </w:pPr>
-      <w:r>
-        <w:t>In profile screen</w:t>
-      </w:r>
-      <w:r>
-        <w:t xml:space="preserve"> only those node and value need to shown but now it’s showing to many other node which not received in the response.</w:t>
+        <w:drawing>
+          <wp:inline distT="0" distB="0" distL="0" distR="0" wp14:anchorId="1AADA201" wp14:editId="09A99198">
+            <wp:extent cx="1250950" cy="2463800"/>
+            <wp:effectExtent l="0" t="0" r="6350" b="0"/>
+            <wp:docPr id="4" name="Picture 4"/>
+            <wp:cNvGraphicFramePr>
+              <a:graphicFrameLocks xmlns:a="http://schemas.openxmlformats.org/drawingml/2006/main" noChangeAspect="1"/>
+            </wp:cNvGraphicFramePr>
+            <a:graphic xmlns:a="http://schemas.openxmlformats.org/drawingml/2006/main">
+              <a:graphicData uri="http://schemas.openxmlformats.org/drawingml/2006/picture">
+                <pic:pic xmlns:pic="http://schemas.openxmlformats.org/drawingml/2006/picture">
+                  <pic:nvPicPr>
+                    <pic:cNvPr id="0" name="Picture 3"/>
+                    <pic:cNvPicPr>
+                      <a:picLocks noChangeAspect="1" noChangeArrowheads="1"/>
+                    </pic:cNvPicPr>
+                  </pic:nvPicPr>
+                  <pic:blipFill>
+                    <a:blip r:embed="rId10" cstate="print">
+                      <a:extLst>
+                        <a:ext uri="{28A0092B-C50C-407E-A947-70E740481C1C}">
+                          <a14:useLocalDpi xmlns:a14="http://schemas.microsoft.com/office/drawing/2010/main" val="0"/>
+                        </a:ext>
+                      </a:extLst>
+                    </a:blip>
+                    <a:srcRect/>
+                    <a:stretch>
+                      <a:fillRect/>
+                    </a:stretch>
+                  </pic:blipFill>
+                  <pic:spPr bwMode="auto">
+                    <a:xfrm>
+                      <a:off x="0" y="0"/>
+                      <a:ext cx="1258212" cy="2478103"/>
+                    </a:xfrm>
+                    <a:prstGeom prst="rect">
+                      <a:avLst/>
+                    </a:prstGeom>
+                    <a:noFill/>
+                    <a:ln>
+                      <a:noFill/>
+                    </a:ln>
+                  </pic:spPr>
+                </pic:pic>
+              </a:graphicData>
+            </a:graphic>
+          </wp:inline>
+        </w:drawing>
+      </w:r>
+    </w:p>
+    <w:p>
+      <w:pPr>
+        <w:pStyle w:val="ListParagraph"/>
+      </w:pPr>
+    </w:p>
+    <w:p>
+      <w:r>
+        <w:br w:type="page"/>
+      </w:r>
+    </w:p>
+    <w:p>
+      <w:pPr>
+        <w:pStyle w:val="ListParagraph"/>
+        <w:numPr>
+          <w:ilvl w:val="0"/>
+          <w:numId w:val="1"/>
+        </w:numPr>
+      </w:pPr>
+      <w:r>
+        <w:lastRenderedPageBreak/>
+        <w:t>My Organization Profile page not showing proper data.</w:t>
+      </w:r>
+    </w:p>
+    <w:tbl>
+      <w:tblPr>
+        <w:tblStyle w:val="TableGrid"/>
+        <w:tblW w:w="0" w:type="auto"/>
+        <w:tblInd w:w="720" w:type="dxa"/>
+        <w:tblLook w:val="04A0" w:firstRow="1" w:lastRow="0" w:firstColumn="1" w:lastColumn="0" w:noHBand="0" w:noVBand="1"/>
+      </w:tblPr>
+      <w:tblGrid>
+        <w:gridCol w:w="4120"/>
+        <w:gridCol w:w="4176"/>
+      </w:tblGrid>
+      <w:tr>
+        <w:tc>
+          <w:tcPr>
+            <w:tcW w:w="4508" w:type="dxa"/>
+          </w:tcPr>
+          <w:p>
+            <w:pPr>
+              <w:pStyle w:val="ListParagraph"/>
+              <w:ind w:left="0"/>
+              <w:rPr>
+                <w:noProof/>
+                <w:highlight w:val="red"/>
+              </w:rPr>
+            </w:pPr>
+            <w:r>
+              <w:rPr>
+                <w:noProof/>
+                <w:highlight w:val="red"/>
+              </w:rPr>
+              <w:t>IOS APP</w:t>
+            </w:r>
+          </w:p>
+        </w:tc>
+        <w:tc>
+          <w:tcPr>
+            <w:tcW w:w="4508" w:type="dxa"/>
+          </w:tcPr>
+          <w:p>
+            <w:pPr>
+              <w:pStyle w:val="ListParagraph"/>
+              <w:ind w:left="0"/>
+              <w:rPr>
+                <w:noProof/>
+              </w:rPr>
+            </w:pPr>
+            <w:r>
+              <w:rPr>
+                <w:noProof/>
+                <w:highlight w:val="red"/>
+              </w:rPr>
+              <w:t>Android APP</w:t>
+            </w:r>
+          </w:p>
+        </w:tc>
+      </w:tr>
+      <w:tr>
+        <w:tc>
+          <w:tcPr>
+            <w:tcW w:w="4508" w:type="dxa"/>
+          </w:tcPr>
+          <w:p>
+            <w:pPr>
+              <w:pStyle w:val="ListParagraph"/>
+              <w:ind w:left="0"/>
+            </w:pPr>
+            <w:r>
+              <w:rPr>
+                <w:noProof/>
+              </w:rPr>
+              <w:drawing>
+                <wp:inline distT="0" distB="0" distL="0" distR="0" wp14:anchorId="613C9471" wp14:editId="6C17A7A3">
+                  <wp:extent cx="1790700" cy="2933648"/>
+                  <wp:effectExtent l="0" t="0" r="0" b="635"/>
+                  <wp:docPr id="5" name="Picture 5"/>
+                  <wp:cNvGraphicFramePr>
+                    <a:graphicFrameLocks xmlns:a="http://schemas.openxmlformats.org/drawingml/2006/main" noChangeAspect="1"/>
+                  </wp:cNvGraphicFramePr>
+                  <a:graphic xmlns:a="http://schemas.openxmlformats.org/drawingml/2006/main">
+                    <a:graphicData uri="http://schemas.openxmlformats.org/drawingml/2006/picture">
+                      <pic:pic xmlns:pic="http://schemas.openxmlformats.org/drawingml/2006/picture">
+                        <pic:nvPicPr>
+                          <pic:cNvPr id="0" name="Picture 5"/>
+                          <pic:cNvPicPr>
+                            <a:picLocks noChangeAspect="1" noChangeArrowheads="1"/>
+                          </pic:cNvPicPr>
+                        </pic:nvPicPr>
+                        <pic:blipFill>
+                          <a:blip r:embed="rId11" cstate="print">
+                            <a:extLst>
+                              <a:ext uri="{28A0092B-C50C-407E-A947-70E740481C1C}">
+                                <a14:useLocalDpi xmlns:a14="http://schemas.microsoft.com/office/drawing/2010/main" val="0"/>
+                              </a:ext>
+                            </a:extLst>
+                          </a:blip>
+                          <a:srcRect/>
+                          <a:stretch>
+                            <a:fillRect/>
+                          </a:stretch>
+                        </pic:blipFill>
+                        <pic:spPr bwMode="auto">
+                          <a:xfrm>
+                            <a:off x="0" y="0"/>
+                            <a:ext cx="1796535" cy="2943208"/>
+                          </a:xfrm>
+                          <a:prstGeom prst="rect">
+                            <a:avLst/>
+                          </a:prstGeom>
+                          <a:noFill/>
+                          <a:ln>
+                            <a:noFill/>
+                          </a:ln>
+                        </pic:spPr>
+                      </pic:pic>
+                    </a:graphicData>
+                  </a:graphic>
+                </wp:inline>
+              </w:drawing>
+            </w:r>
+          </w:p>
+        </w:tc>
+        <w:tc>
+          <w:tcPr>
+            <w:tcW w:w="4508" w:type="dxa"/>
+          </w:tcPr>
+          <w:p>
+            <w:pPr>
+              <w:pStyle w:val="ListParagraph"/>
+              <w:ind w:left="0"/>
+            </w:pPr>
+            <w:r>
+              <w:rPr>
+                <w:noProof/>
+              </w:rPr>
+              <w:drawing>
+                <wp:inline distT="0" distB="0" distL="0" distR="0" wp14:anchorId="3E0B65AE" wp14:editId="5E486C7D">
+                  <wp:extent cx="1924050" cy="2889250"/>
+                  <wp:effectExtent l="0" t="0" r="0" b="6350"/>
+                  <wp:docPr id="7" name="Picture 7"/>
+                  <wp:cNvGraphicFramePr>
+                    <a:graphicFrameLocks xmlns:a="http://schemas.openxmlformats.org/drawingml/2006/main" noChangeAspect="1"/>
+                  </wp:cNvGraphicFramePr>
+                  <a:graphic xmlns:a="http://schemas.openxmlformats.org/drawingml/2006/main">
+                    <a:graphicData uri="http://schemas.openxmlformats.org/drawingml/2006/picture">
+                      <pic:pic xmlns:pic="http://schemas.openxmlformats.org/drawingml/2006/picture">
+                        <pic:nvPicPr>
+                          <pic:cNvPr id="0" name="Picture 7"/>
+                          <pic:cNvPicPr>
+                            <a:picLocks noChangeAspect="1" noChangeArrowheads="1"/>
+                          </pic:cNvPicPr>
+                        </pic:nvPicPr>
+                        <pic:blipFill>
+                          <a:blip r:embed="rId12" cstate="print">
+                            <a:extLst>
+                              <a:ext uri="{28A0092B-C50C-407E-A947-70E740481C1C}">
+                                <a14:useLocalDpi xmlns:a14="http://schemas.microsoft.com/office/drawing/2010/main" val="0"/>
+                              </a:ext>
+                            </a:extLst>
+                          </a:blip>
+                          <a:srcRect/>
+                          <a:stretch>
+                            <a:fillRect/>
+                          </a:stretch>
+                        </pic:blipFill>
+                        <pic:spPr bwMode="auto">
+                          <a:xfrm>
+                            <a:off x="0" y="0"/>
+                            <a:ext cx="1924050" cy="2889250"/>
+                          </a:xfrm>
+                          <a:prstGeom prst="rect">
+                            <a:avLst/>
+                          </a:prstGeom>
+                          <a:noFill/>
+                          <a:ln>
+                            <a:noFill/>
+                          </a:ln>
+                        </pic:spPr>
+                      </pic:pic>
+                    </a:graphicData>
+                  </a:graphic>
+                </wp:inline>
+              </w:drawing>
+            </w:r>
+          </w:p>
+        </w:tc>
+      </w:tr>
+    </w:tbl>
+    <w:p>
+      <w:pPr>
+        <w:pStyle w:val="ListParagraph"/>
+      </w:pPr>
+    </w:p>
+    <w:p>
+      <w:pPr>
+        <w:pStyle w:val="ListParagraph"/>
+      </w:pPr>
+    </w:p>
+    <w:p>
+      <w:pPr>
+        <w:pStyle w:val="ListParagraph"/>
+        <w:numPr>
+          <w:ilvl w:val="0"/>
+          <w:numId w:val="1"/>
+        </w:numPr>
+      </w:pPr>
+      <w:r>
+        <w:t>Contact us:</w:t>
+      </w:r>
+    </w:p>
+    <w:p>
+      <w:pPr>
+        <w:pStyle w:val="ListParagraph"/>
+      </w:pPr>
+      <w:r>
+        <w:t>Header design not align as per the dashboard.</w:t>
+      </w:r>
+    </w:p>
+    <w:p>
+      <w:pPr>
+        <w:pStyle w:val="ListParagraph"/>
+      </w:pPr>
+    </w:p>
+    <w:p>
+      <w:pPr>
+        <w:pStyle w:val="ListParagraph"/>
+        <w:numPr>
+          <w:ilvl w:val="0"/>
+          <w:numId w:val="1"/>
+        </w:numPr>
+      </w:pPr>
+      <w:r>
+        <w:t>Bid Event Calendar:</w:t>
+      </w:r>
+    </w:p>
+    <w:p>
+      <w:pPr>
+        <w:pStyle w:val="ListParagraph"/>
+      </w:pPr>
+      <w:r>
+        <w:t>Once user cancel the datePicker popup then close the Bid Event Calendar page and navigate to dashboard.</w:t>
       </w:r>
     </w:p>
     <w:sectPr>
@@ -558,8 +1105,8 @@
   <w:abstractNum w:abstractNumId="0" w15:restartNumberingAfterBreak="0">
     <w:nsid w:val="3FCC2FC8"/>
     <w:multiLevelType w:val="hybridMultilevel"/>
-    <w:tmpl w:val="3E3A89B8"/>
-    <w:lvl w:ilvl="0" w:tplc="4009000F">
+    <w:tmpl w:val="258E004A"/>
+    <w:lvl w:ilvl="0" w:tplc="6F28E1E4">
       <w:start w:val="1"/>
       <w:numFmt w:val="decimal"/>
       <w:lvlText w:val="%1."/>
@@ -569,6 +1116,8 @@
       </w:pPr>
       <w:rPr>
         <w:rFonts w:hint="default"/>
+        <w:sz w:val="22"/>
+        <w:szCs w:val="22"/>
       </w:rPr>
     </w:lvl>
     <w:lvl w:ilvl="1" w:tplc="40090019" w:tentative="1">

</xml_diff>